<commit_message>
CyberSec: Work on Assessment 2
</commit_message>
<xml_diff>
--- a/Semester-2/Cyber-Security/Activity-3.docx
+++ b/Semester-2/Cyber-Security/Activity-3.docx
@@ -86,7 +86,15 @@
     <w:p/>
     <w:p>
       <w:r>
-        <w:t>Internet of Things (IOT) introduces additional security risks to an organisation.  Why is IOT considered one of the biggest and growing concerns for CyberSecurity?</w:t>
+        <w:t xml:space="preserve">Internet of Things (IOT) introduces additional security risks to an organisation.  Why is IOT considered one of the biggest and growing concerns for </w:t>
+      </w:r>
+      <w:proofErr w:type="spellStart"/>
+      <w:r>
+        <w:t>CyberSecurity</w:t>
+      </w:r>
+      <w:proofErr w:type="spellEnd"/>
+      <w:r>
+        <w:t>?</w:t>
       </w:r>
     </w:p>
     <w:tbl>
@@ -119,19 +127,52 @@
               <w:ind w:left="0"/>
             </w:pPr>
             <w:r>
-              <w:t>IoT devices connect to the internet</w:t>
+              <w:t>IoT devices</w:t>
             </w:r>
             <w:r>
-              <w:t xml:space="preserve">, </w:t>
+              <w:t xml:space="preserve"> that are</w:t>
+            </w:r>
+            <w:r>
+              <w:t xml:space="preserve"> connect</w:t>
+            </w:r>
+            <w:r>
+              <w:t>ed</w:t>
+            </w:r>
+            <w:r>
+              <w:t xml:space="preserve"> to the internet</w:t>
+            </w:r>
+            <w:r>
+              <w:t xml:space="preserve"> </w:t>
             </w:r>
             <w:r>
               <w:t>can be attacked in the same way as any other internet enabled device.</w:t>
             </w:r>
             <w:r>
-              <w:t xml:space="preserve"> As IoT devices are usually contained in a system of devices, it creates a larger number of attack surfaces, increasing the risk of </w:t>
+              <w:t xml:space="preserve"> As IoT devices are usually contained in a system of devices, it creates a larger number of attack surfaces</w:t>
             </w:r>
             <w:r>
-              <w:t xml:space="preserve">being attacked by hybrid ransomware attacks, where a hacker gain remote access to one or more devices in an IoT network whilst demanding a ransom. </w:t>
+              <w:t>. This</w:t>
+            </w:r>
+            <w:r>
+              <w:t xml:space="preserve"> increas</w:t>
+            </w:r>
+            <w:r>
+              <w:t>es</w:t>
+            </w:r>
+            <w:r>
+              <w:t xml:space="preserve"> the risk of </w:t>
+            </w:r>
+            <w:r>
+              <w:t>being attacked by hybrid ransomware attacks, where a hacker gain</w:t>
+            </w:r>
+            <w:r>
+              <w:t>s</w:t>
+            </w:r>
+            <w:r>
+              <w:t xml:space="preserve"> remote access to one or more devices in an IoT network whilst demanding a ransom. </w:t>
+            </w:r>
+            <w:r>
+              <w:t xml:space="preserve">As the world increases its reliance on digital technologies, the amount of IoT devices per organisation increases, too. </w:t>
             </w:r>
           </w:p>
         </w:tc>
@@ -186,6 +227,19 @@
               </w:rPr>
             </w:pPr>
           </w:p>
+          <w:p>
+            <w:pPr>
+              <w:rPr>
+                <w:lang w:val="en-US"/>
+              </w:rPr>
+            </w:pPr>
+            <w:r>
+              <w:rPr>
+                <w:lang w:val="en-US"/>
+              </w:rPr>
+              <w:t>Wetware is a term used to describe humanity’s involvement in the process of cyber security. It is commonly referred to as the weakest link in securing a network. Hence why social engineering is considered a risk. This will typically involve taking advantage of a person’s kindness, confusion or by tricking the person into believing that someone of a higher authority needs access to secure information. Some common techniques involve phishing, baiting and tailgating where attackers use deception to gain trust or cause individuals to act against their best interest.</w:t>
+            </w:r>
+          </w:p>
         </w:tc>
       </w:tr>
     </w:tbl>
@@ -198,9 +252,31 @@
     </w:p>
     <w:p>
       <w:pPr>
+        <w:rPr>
+          <w:lang w:val="en-US"/>
+        </w:rPr>
+      </w:pPr>
+    </w:p>
+    <w:p>
+      <w:pPr>
+        <w:rPr>
+          <w:lang w:val="en-US"/>
+        </w:rPr>
+      </w:pPr>
+    </w:p>
+    <w:p>
+      <w:pPr>
+        <w:rPr>
+          <w:lang w:val="en-US"/>
+        </w:rPr>
+      </w:pPr>
+    </w:p>
+    <w:p>
+      <w:pPr>
         <w:pStyle w:val="Heading1"/>
       </w:pPr>
       <w:r>
+        <w:lastRenderedPageBreak/>
         <w:t xml:space="preserve">Part 3: </w:t>
       </w:r>
       <w:r>
@@ -210,15 +286,15 @@
     <w:p>
       <w:pPr>
         <w:pStyle w:val="BodyTextL25"/>
-        <w:ind w:left="720"/>
-      </w:pPr>
-    </w:p>
-    <w:p>
-      <w:pPr>
-        <w:pStyle w:val="BodyTextL25"/>
       </w:pPr>
       <w:r>
-        <w:t>Do you thin non-verbal communication is important in a business environment?</w:t>
+        <w:t>Do you thin</w:t>
+      </w:r>
+      <w:r>
+        <w:t>k</w:t>
+      </w:r>
+      <w:r>
+        <w:t xml:space="preserve"> non-verbal communication is important in a business environment?</w:t>
       </w:r>
     </w:p>
     <w:tbl>
@@ -244,6 +320,19 @@
                 <w:lang w:val="en-US"/>
               </w:rPr>
             </w:pPr>
+          </w:p>
+          <w:p>
+            <w:pPr>
+              <w:rPr>
+                <w:lang w:val="en-US"/>
+              </w:rPr>
+            </w:pPr>
+            <w:r>
+              <w:rPr>
+                <w:lang w:val="en-US"/>
+              </w:rPr>
+              <w:t xml:space="preserve">Yes, because it can assist in clearly and effectively communicating with others as well as displaying feedback (disapproval/approval) to others in a discussion. </w:t>
+            </w:r>
           </w:p>
         </w:tc>
       </w:tr>
@@ -4155,7 +4244,9 @@
 </file>
 
 <file path=customXml/item1.xml><?xml version="1.0" encoding="utf-8"?>
-<b:Sources xmlns:b="http://schemas.openxmlformats.org/officeDocument/2006/bibliography" xmlns="http://schemas.openxmlformats.org/officeDocument/2006/bibliography" SelectedStyle="\APASixthEditionOfficeOnline.xsl" StyleName="APA" Version="6"/>
+<p:properties xmlns:p="http://schemas.microsoft.com/office/2006/metadata/properties" xmlns:xsi="http://www.w3.org/2001/XMLSchema-instance" xmlns:pc="http://schemas.microsoft.com/office/infopath/2007/PartnerControls">
+  <documentManagement/>
+</p:properties>
 </file>
 
 <file path=customXml/item2.xml><?xml version="1.0" encoding="utf-8"?>
@@ -4168,9 +4259,7 @@
 </file>
 
 <file path=customXml/item3.xml><?xml version="1.0" encoding="utf-8"?>
-<p:properties xmlns:p="http://schemas.microsoft.com/office/2006/metadata/properties" xmlns:xsi="http://www.w3.org/2001/XMLSchema-instance" xmlns:pc="http://schemas.microsoft.com/office/infopath/2007/PartnerControls">
-  <documentManagement/>
-</p:properties>
+<b:Sources xmlns:b="http://schemas.openxmlformats.org/officeDocument/2006/bibliography" xmlns="http://schemas.openxmlformats.org/officeDocument/2006/bibliography" SelectedStyle="\APASixthEditionOfficeOnline.xsl" StyleName="APA" Version="6"/>
 </file>
 
 <file path=customXml/item4.xml><?xml version="1.0" encoding="utf-8"?>
@@ -4397,9 +4486,10 @@
 </file>
 
 <file path=customXml/itemProps1.xml><?xml version="1.0" encoding="utf-8"?>
-<ds:datastoreItem xmlns:ds="http://schemas.openxmlformats.org/officeDocument/2006/customXml" ds:itemID="{E788F188-29C5-415E-8B48-4B44EA0AB0AC}">
+<ds:datastoreItem xmlns:ds="http://schemas.openxmlformats.org/officeDocument/2006/customXml" ds:itemID="{1AFB3C25-7B26-43C7-92D5-CE85781B0F92}">
   <ds:schemaRefs>
-    <ds:schemaRef ds:uri="http://schemas.openxmlformats.org/officeDocument/2006/bibliography"/>
+    <ds:schemaRef ds:uri="http://schemas.microsoft.com/office/2006/metadata/properties"/>
+    <ds:schemaRef ds:uri="http://schemas.microsoft.com/office/infopath/2007/PartnerControls"/>
   </ds:schemaRefs>
 </ds:datastoreItem>
 </file>
@@ -4413,10 +4503,9 @@
 </file>
 
 <file path=customXml/itemProps3.xml><?xml version="1.0" encoding="utf-8"?>
-<ds:datastoreItem xmlns:ds="http://schemas.openxmlformats.org/officeDocument/2006/customXml" ds:itemID="{1AFB3C25-7B26-43C7-92D5-CE85781B0F92}">
+<ds:datastoreItem xmlns:ds="http://schemas.openxmlformats.org/officeDocument/2006/customXml" ds:itemID="{E788F188-29C5-415E-8B48-4B44EA0AB0AC}">
   <ds:schemaRefs>
-    <ds:schemaRef ds:uri="http://schemas.microsoft.com/office/2006/metadata/properties"/>
-    <ds:schemaRef ds:uri="http://schemas.microsoft.com/office/infopath/2007/PartnerControls"/>
+    <ds:schemaRef ds:uri="http://schemas.openxmlformats.org/officeDocument/2006/bibliography"/>
   </ds:schemaRefs>
 </ds:datastoreItem>
 </file>

</xml_diff>